<commit_message>
Update Ivory The Decentralized Education Augmentation System.docx
Changes up to 3-9-2024 session. Further updates to game theory and story boards soon.
</commit_message>
<xml_diff>
--- a/Ivory The Decentralized Education Augmentation System.docx
+++ b/Ivory The Decentralized Education Augmentation System.docx
@@ -1366,7 +1366,13 @@
         </w:numPr>
       </w:pPr>
       <w:r>
-        <w:t>Beginning new trading pair: ex IVY/ADA, IVY/DJED(A</w:t>
+        <w:t xml:space="preserve">Beginning new trading pair: ex </w:t>
+      </w:r>
+      <w:r>
+        <w:t xml:space="preserve">IVY/DUST, </w:t>
+      </w:r>
+      <w:r>
+        <w:t>IVY/ADA, IVY/DJED(A</w:t>
       </w:r>
       <w:r>
         <w:t xml:space="preserve">lgorithmic </w:t>
@@ -1422,6 +1428,9 @@
       <w:r>
         <w:t>How to request peer to peer loan for level 14+</w:t>
       </w:r>
+      <w:r>
+        <w:t xml:space="preserve"> *note completion of 1-13 without actualizing gains should be sufficient to continue to 14 but in the case of gap year/s this system insures individuals to reenter without unnecessary friction.</w:t>
+      </w:r>
     </w:p>
     <w:p>
       <w:pPr>
@@ -1434,6 +1443,17 @@
       <w:r>
         <w:t>Proof of level 1-13 completion</w:t>
       </w:r>
+      <w:r>
+        <w:t>(</w:t>
+      </w:r>
+      <w:proofErr w:type="spellStart"/>
+      <w:r>
+        <w:t>blockchain</w:t>
+      </w:r>
+      <w:proofErr w:type="spellEnd"/>
+      <w:r>
+        <w:t xml:space="preserve"> metadata)</w:t>
+      </w:r>
     </w:p>
     <w:p>
       <w:pPr>
@@ -1503,6 +1523,8 @@
           <w:numId w:val="1"/>
         </w:numPr>
       </w:pPr>
+      <w:bookmarkStart w:id="0" w:name="_GoBack"/>
+      <w:bookmarkEnd w:id="0"/>
       <w:r>
         <w:t xml:space="preserve">Apply for Catalyst funding to fund the </w:t>
       </w:r>
@@ -1560,7 +1582,31 @@
         </w:numPr>
       </w:pPr>
       <w:r>
-        <w:t xml:space="preserve">Integrate interoperability of online system and physical system  </w:t>
+        <w:t>Integrate interoperability of online system and physical system</w:t>
+      </w:r>
+      <w:r>
+        <w:t xml:space="preserve"> by</w:t>
+      </w:r>
+      <w:r>
+        <w:t xml:space="preserve"> </w:t>
+      </w:r>
+      <w:r>
+        <w:t>TBD</w:t>
+      </w:r>
+    </w:p>
+    <w:p>
+      <w:pPr>
+        <w:pStyle w:val="ListParagraph"/>
+        <w:numPr>
+          <w:ilvl w:val="1"/>
+          <w:numId w:val="1"/>
+        </w:numPr>
+      </w:pPr>
+      <w:r>
+        <w:t xml:space="preserve">Iterate f-g with more complexity and grounding </w:t>
+      </w:r>
+      <w:r>
+        <w:t>by undefined</w:t>
       </w:r>
     </w:p>
     <w:p/>
@@ -1575,7 +1621,6 @@
     <w:p/>
     <w:p>
       <w:r>
-        <w:lastRenderedPageBreak/>
         <w:t>1. Purpose: This section will cover the principles and philosophies contributing the Ivory Project.</w:t>
       </w:r>
     </w:p>
@@ -1598,21 +1643,17 @@
         <w:t>transition</w:t>
       </w:r>
       <w:r>
-        <w:t xml:space="preserve"> from an agricultural society to an urban society ultimately lead to better living conditions, but initially the separation from the haves and the have-nots was disastrous, and there was not a clear long term </w:t>
-      </w:r>
-      <w:proofErr w:type="spellStart"/>
-      <w:r>
-        <w:t>iterable</w:t>
-      </w:r>
-      <w:proofErr w:type="spellEnd"/>
-      <w:r>
-        <w:t xml:space="preserve"> path for society to take the have-nots and turn them into haves. This eventually resulted in the events outlined in, “The Jungle” by Upton Sinclair in 1905, which shed light on the unsanitary conditions, and products of the meat industry, and by extension the industrial complex as a whole. This was then followed by the introduction of the 1920s, “factory model school”, among other things, and our current education system is largely the same roughly 100 years later. Therefore by its staying power we know there is value in it, but to explain the value more in depth let’s explore the relational effects of the systems introduction. So then, with the introduction of this education system students from a young age were taught to listen to people in positions of authority, to work via learning + extracurricular activities for between 4-8 hours a day, to operate in accordance with bell schedules, and many other social skills not available to people simply trying to survive. This gave confidence to industry leaders that their workers would be more likely prepared for operating within the given work conditions. Furthermore this gave the government an avenue to help equalize the availability of opportunities of success by increasing the confidence of the leader class in the general citizenry, which enabled new levels of trust to be intrinsically established between generations, and classes, and therein create a stable society that was by the people and for the people instead of devolving into a corporate oligarchy of industrial titans who had knowledge without a way to transfer it to individuals outside of kin. In brief, we created a pipeline for base survival instinct living to transform and be nurtured into productive work life, and with sufficient merit to evolve into an overseer of others transformation, and maturation. This therefore was a profound invention in terms of social mobility, and the stability of the American society, which has thereby spread to every corner of the globe. As a meta-commentary one could say, that by strengthening the individual, the society cooperated at a higher level. Therein lies the true value proposition of education within example 1, which is fundamentally axiomatic in ensuring the proper growth and acquisition of humanities current understanding within the individual which leads to better distributions and allocations of resources as scarcity becomes less of an intrinsic state toward the human condition. </w:t>
+        <w:t xml:space="preserve"> from an agricultural society to an urban society ultimately lead to better living conditions, but initially the separation from the haves and the have-nots was disastrous, and there was not a clear long term iterable path for society to take the have-nots and turn them into haves. This eventually resulted in the events outlined in, “The Jungle” by Upton Sinclair in 1905, which shed light on the unsanitary conditions, and products of the meat industry, and by extension the industrial complex as a whole. This was then followed by the introduction of the 1920s, “factory model school”, among other things, and our current education system is largely the same roughly 100 years later. Therefore by its staying power we know there is value in it, but to explain the value more in depth let’s explore the relational effects of the systems introduction. So then, with the introduction of this education system students from a young age were taught to listen to people in positions of authority, to work via learning + extracurricular activities for between 4-8 hours a day, to operate in accordance with bell schedules, and many other social skills not available to people simply trying to survive. This gave confidence to industry leaders that their workers would be more likely prepared for operating within the given work conditions. Furthermore this gave the government an avenue to help equalize the availability of opportunities of success by increasing the confidence of the leader class in the general citizenry, which enabled new levels of trust to be intrinsically established between generations, and classes, and therein create a stable society that was by the people and for the people instead of devolving into a corporate oligarchy of industrial titans who had knowledge without a way to transfer it to individuals outside of kin. In brief, we created a pipeline for base survival instinct living to transform and be nurtured into productive work life, and with sufficient merit to evolve into an overseer of others transformation, and maturation. This therefore was a profound invention in terms of social mobility, and the stability of the American society, which has thereby spread to every corner of the globe. As a meta-commentary one could say, that by strengthening the individual, the society cooperated at a higher level. Therein lies the true value proposition of education within example 1, which is fundamentally axiomatic in ensuring the proper growth and acquisition of humanities current understanding within the individual which leads to better distributions and allocations of resources as scarcity becomes less of an intrinsic state toward the human condition. </w:t>
       </w:r>
     </w:p>
     <w:p>
       <w:r>
         <w:tab/>
-        <w:t>Now then in Example 2 the world is made up of more educated people. In example 2 there is a never ending list of things to do in a world that has been systematized into a parallelization of finite and infinite games. In example 2 the game is largely the same as example 1 however the complexity has increased, and the types of players involved has increased. In example one the only players were the instinctual individuals, the industry leaders, the government, and eventually the educators. This mostly remains the same for kindergarten-12</w:t>
+        <w:t xml:space="preserve">Now then in Example 2 the world is made up of more educated people. In example 2 there is a never ending list of things to do in a world that has been systematized into a parallelization of finite and </w:t>
+      </w:r>
+      <w:r>
+        <w:lastRenderedPageBreak/>
+        <w:t>infinite games. In example 2 the game is largely the same as example 1 however the complexity has increased, and the types of players involved has increased. In example one the only players were the instinctual individuals, the industry leaders, the government, and eventually the educators. This mostly remains the same for kindergarten-12</w:t>
       </w:r>
       <w:r>
         <w:rPr>
@@ -1621,11 +1662,7 @@
         <w:t>th</w:t>
       </w:r>
       <w:r>
-        <w:t xml:space="preserve"> grade (k-12) schooling in this example, but now that we have established the fundamental value of education humanity has begun to consider and facilitate “higher </w:t>
-      </w:r>
-      <w:r>
-        <w:lastRenderedPageBreak/>
-        <w:t xml:space="preserve">education”. In higher education the topics to be taught are both more complex, more specific, and require preliminary understandings. This enables the societies understanding to branch out in novel and beneficial ways. So then this expresses an educated player and a higher level educator. In addition to this, new costs have been implemented since higher educations were initially private ventures, and thus required tuition payments that were outside of the purview of the k-12 education allocations. This therefore has introduced a lending class player in the case that the educated player cannot pay to become a higher educated player by his/her own means. This new lender player and the way this class of player plays has resulted in </w:t>
+        <w:t xml:space="preserve"> grade (k-12) schooling in this example, but now that we have established the fundamental value of education humanity has begun to consider and facilitate “higher education”. In higher education the topics to be taught are both more complex, more specific, and require preliminary understandings. This enables the societies understanding to branch out in novel and beneficial ways. So then this expresses an educated player and a higher level educator. In addition to this, new costs have been implemented since higher educations were initially private ventures, and thus required tuition payments that were outside of the purview of the k-12 education allocations. This therefore has introduced a lending class player in the case that the educated player cannot pay to become a higher educated player by his/her own means. This new lender player and the way this class of player plays has resulted in </w:t>
       </w:r>
       <w:r>
         <w:t>$1.77 trillion</w:t>
@@ -1675,6 +1712,59 @@
       </w:r>
     </w:p>
     <w:p>
+      <w:pPr>
+        <w:ind w:firstLine="720"/>
+      </w:pPr>
+      <w:r>
+        <w:t xml:space="preserve">First to explain the value of a decentralized overlay to let us explore the </w:t>
+      </w:r>
+      <w:r>
+        <w:t>evidence</w:t>
+      </w:r>
+      <w:r>
+        <w:t>, reason and outcomes</w:t>
+      </w:r>
+      <w:r>
+        <w:t xml:space="preserve"> of capitalism being a successful system as a whole, one begins to wonder why this is the case. To answer this let us consider business first and foremost as an infinite game; a game with infinitely unknown numbers of player and no definite end to the game being played, which only ends when the players drop out through lack of ability to continue playing, but keep in mind the game still subsists regardless of players playing. Now with this assumption we can surmise that capitalism functions </w:t>
+      </w:r>
+      <w:r>
+        <w:lastRenderedPageBreak/>
+        <w:t xml:space="preserve">productively by not setting a limit to the number of players or goal of the game being played, and it allows for anyone to join or leave, which may also be considered a form of decentralized, and decentralizing power. This then allows the game to be infinitely iterable, and existentially flexible. Conversely, Education, while although it retains some scope of decentralization, due to its closeness to the human endeavor is treated with a higher degree of scrutiny, and thereby has seceded much of its power to central planning. This is most evident in the introduction of a common core curriculum, which seems to produce less creative thinkers by stifling the ability for younger human to express unique, and interesting opinions, and ideas. This is ultimately degenerative to the initial standpoint of what education was about. If we agree that education is about moving people through a strata of unspecified social classes through challenge of the intellect, and </w:t>
+      </w:r>
+      <w:proofErr w:type="spellStart"/>
+      <w:r>
+        <w:t>ones</w:t>
+      </w:r>
+      <w:proofErr w:type="spellEnd"/>
+      <w:r>
+        <w:t xml:space="preserve"> ability to wield it then a watered down curriculum will keep those without </w:t>
+      </w:r>
+      <w:proofErr w:type="spellStart"/>
+      <w:r>
+        <w:t>unsatiable</w:t>
+      </w:r>
+      <w:proofErr w:type="spellEnd"/>
+      <w:r>
+        <w:t xml:space="preserve"> curiosity, and ambition stagnant. This therefore will create a higher amount of stagnation in society, which will likely be entropic, and regress civilization back decades if not centuries or more. Therefore, in order to preserve the trajectory of the last hundred years of perceived progress since the introduction of an education we must seek to push power back towards the edges of society and grant truly equal opportunity to achieve merit, and its benefits within a existentially flexible game. This ultimately is an acceptance of the natural order expressed, and </w:t>
+      </w:r>
+      <w:proofErr w:type="gramStart"/>
+      <w:r>
+        <w:t>a</w:t>
+      </w:r>
+      <w:proofErr w:type="gramEnd"/>
+      <w:r>
+        <w:t xml:space="preserve"> augmentation with regards toward intellectual capability rather than a degeneration towards prideful misallocation through rampant insistence of equitably </w:t>
+      </w:r>
+      <w:proofErr w:type="spellStart"/>
+      <w:r>
+        <w:t>centralizable</w:t>
+      </w:r>
+      <w:proofErr w:type="spellEnd"/>
+      <w:r>
+        <w:t xml:space="preserve"> distribution without consideration of the consequences.</w:t>
+      </w:r>
+    </w:p>
+    <w:p>
       <w:proofErr w:type="gramStart"/>
       <w:r>
         <w:t>1.d</w:t>
@@ -1742,89 +1832,89 @@
     </w:p>
     <w:p>
       <w:r>
+        <w:t>2. Functionality</w:t>
+      </w:r>
+    </w:p>
+    <w:p>
+      <w:proofErr w:type="gramStart"/>
+      <w:r>
+        <w:t>2.a</w:t>
+      </w:r>
+      <w:proofErr w:type="gramEnd"/>
+      <w:r>
+        <w:t xml:space="preserve">. </w:t>
+      </w:r>
+      <w:proofErr w:type="spellStart"/>
+      <w:r>
+        <w:t>Tokenomics</w:t>
+      </w:r>
+      <w:proofErr w:type="spellEnd"/>
+      <w:r>
+        <w:t>(distribution; decentralized treasury; total supply; transaction fee parameters)</w:t>
+      </w:r>
+    </w:p>
+    <w:p>
+      <w:proofErr w:type="gramStart"/>
+      <w:r>
+        <w:t>2.b</w:t>
+      </w:r>
+      <w:proofErr w:type="gramEnd"/>
+      <w:r>
+        <w:t xml:space="preserve">. Protocol: Side chain of Cardano the global economic system, using the peer reviewed </w:t>
+      </w:r>
+      <w:proofErr w:type="spellStart"/>
+      <w:r>
+        <w:t>Ouroboros</w:t>
+      </w:r>
+      <w:proofErr w:type="spellEnd"/>
+      <w:r>
+        <w:t xml:space="preserve"> Proof of stake protocol. Or as a native asset ISPO distributed token through the current Proof of Stake protocol.</w:t>
+      </w:r>
+    </w:p>
+    <w:p>
+      <w:proofErr w:type="gramStart"/>
+      <w:r>
+        <w:t>2.c</w:t>
+      </w:r>
+      <w:proofErr w:type="gramEnd"/>
+      <w:r>
+        <w:t>. Pseudo-code</w:t>
+      </w:r>
+    </w:p>
+    <w:p>
+      <w:proofErr w:type="gramStart"/>
+      <w:r>
+        <w:t>2.d</w:t>
+      </w:r>
+      <w:proofErr w:type="gramEnd"/>
+      <w:r>
+        <w:t>. Pseudo-UBI level 1-13</w:t>
+      </w:r>
+    </w:p>
+    <w:p>
+      <w:proofErr w:type="gramStart"/>
+      <w:r>
+        <w:t>2.e</w:t>
+      </w:r>
+      <w:proofErr w:type="gramEnd"/>
+      <w:r>
+        <w:t>. Peer to peer loans for higher education level 14+</w:t>
+      </w:r>
+    </w:p>
+    <w:p>
+      <w:proofErr w:type="gramStart"/>
+      <w:r>
+        <w:t>2.f</w:t>
+      </w:r>
+      <w:proofErr w:type="gramEnd"/>
+      <w:r>
+        <w:t>. Rewards for going through the system in a directly transmutable financial instrument(De-fi yield aspect)</w:t>
+      </w:r>
+    </w:p>
+    <w:p>
+      <w:proofErr w:type="gramStart"/>
+      <w:r>
         <w:lastRenderedPageBreak/>
-        <w:t>2. Functionality</w:t>
-      </w:r>
-    </w:p>
-    <w:p>
-      <w:proofErr w:type="gramStart"/>
-      <w:r>
-        <w:t>2.a</w:t>
-      </w:r>
-      <w:proofErr w:type="gramEnd"/>
-      <w:r>
-        <w:t xml:space="preserve">. </w:t>
-      </w:r>
-      <w:proofErr w:type="spellStart"/>
-      <w:r>
-        <w:t>Tokenomics</w:t>
-      </w:r>
-      <w:proofErr w:type="spellEnd"/>
-      <w:r>
-        <w:t>(distribution; decentralized treasury; total supply; transaction fee parameters)</w:t>
-      </w:r>
-    </w:p>
-    <w:p>
-      <w:proofErr w:type="gramStart"/>
-      <w:r>
-        <w:t>2.b</w:t>
-      </w:r>
-      <w:proofErr w:type="gramEnd"/>
-      <w:r>
-        <w:t xml:space="preserve">. Protocol: Side chain of Cardano the global economic system, using the peer reviewed </w:t>
-      </w:r>
-      <w:proofErr w:type="spellStart"/>
-      <w:r>
-        <w:t>Ouroboros</w:t>
-      </w:r>
-      <w:proofErr w:type="spellEnd"/>
-      <w:r>
-        <w:t xml:space="preserve"> Proof of stake protocol. Or as a native asset ISPO distributed token through the current Proof of Stake protocol.</w:t>
-      </w:r>
-    </w:p>
-    <w:p>
-      <w:proofErr w:type="gramStart"/>
-      <w:r>
-        <w:t>2.c</w:t>
-      </w:r>
-      <w:proofErr w:type="gramEnd"/>
-      <w:r>
-        <w:t>. Pseudo-code</w:t>
-      </w:r>
-    </w:p>
-    <w:p>
-      <w:proofErr w:type="gramStart"/>
-      <w:r>
-        <w:t>2.d</w:t>
-      </w:r>
-      <w:proofErr w:type="gramEnd"/>
-      <w:r>
-        <w:t>. Pseudo-UBI level 1-13</w:t>
-      </w:r>
-    </w:p>
-    <w:p>
-      <w:proofErr w:type="gramStart"/>
-      <w:r>
-        <w:t>2.e</w:t>
-      </w:r>
-      <w:proofErr w:type="gramEnd"/>
-      <w:r>
-        <w:t>. Peer to peer loans for higher education level 14+</w:t>
-      </w:r>
-    </w:p>
-    <w:p>
-      <w:proofErr w:type="gramStart"/>
-      <w:r>
-        <w:t>2.f</w:t>
-      </w:r>
-      <w:proofErr w:type="gramEnd"/>
-      <w:r>
-        <w:t>. Rewards for going through the system in a directly transmutable financial instrument(De-fi yield aspect)</w:t>
-      </w:r>
-    </w:p>
-    <w:p>
-      <w:proofErr w:type="gramStart"/>
-      <w:r>
         <w:t>2.g</w:t>
       </w:r>
       <w:proofErr w:type="gramEnd"/>
@@ -2091,13 +2181,258 @@
     <w:p>
       <w:proofErr w:type="gramStart"/>
       <w:r>
+        <w:t>3.e.1.2</w:t>
+      </w:r>
+      <w:proofErr w:type="gramEnd"/>
+      <w:r>
+        <w:t xml:space="preserve">. </w:t>
+      </w:r>
+      <w:r>
+        <w:t>Or Reward for institutional stake on either Cardano or on Midnight</w:t>
+      </w:r>
+    </w:p>
+    <w:p>
+      <w:proofErr w:type="gramStart"/>
+      <w:r>
+        <w:t>3.e.1.3</w:t>
+      </w:r>
+      <w:proofErr w:type="gramEnd"/>
+      <w:r>
+        <w:t>. Distribution % based on students delegated in institutions courses</w:t>
+      </w:r>
+    </w:p>
+    <w:p>
+      <w:proofErr w:type="gramStart"/>
+      <w:r>
+        <w:t>3.e.1.4</w:t>
+      </w:r>
+      <w:proofErr w:type="gramEnd"/>
+      <w:r>
+        <w:t xml:space="preserve">. </w:t>
+      </w:r>
+      <w:proofErr w:type="spellStart"/>
+      <w:r>
+        <w:t>Ouroboros</w:t>
+      </w:r>
+      <w:proofErr w:type="spellEnd"/>
+      <w:r>
+        <w:t xml:space="preserve">: Peer Reviewed Proof of Stake Protocol </w:t>
+      </w:r>
+    </w:p>
+    <w:p>
+      <w:proofErr w:type="gramStart"/>
+      <w:r>
+        <w:t>3.e.2</w:t>
+      </w:r>
+      <w:proofErr w:type="gramEnd"/>
+      <w:r>
+        <w:t xml:space="preserve"> How Tokens are distributed from the stake pool total to the delegation %s per course and from that % per student.</w:t>
+      </w:r>
+    </w:p>
+    <w:p>
+      <w:proofErr w:type="gramStart"/>
+      <w:r>
+        <w:t>3.e.3</w:t>
+      </w:r>
+      <w:proofErr w:type="gramEnd"/>
+      <w:r>
+        <w:t>. How to use wallet to stake and store IVY tokens and track progress</w:t>
+      </w:r>
+    </w:p>
+    <w:p>
+      <w:proofErr w:type="gramStart"/>
+      <w:r>
+        <w:t>3.e.3.1</w:t>
+      </w:r>
+      <w:proofErr w:type="gramEnd"/>
+      <w:r>
+        <w:t>. Seed Phrase</w:t>
+      </w:r>
+    </w:p>
+    <w:p>
+      <w:proofErr w:type="gramStart"/>
+      <w:r>
+        <w:t>3.e.3.2</w:t>
+      </w:r>
+      <w:proofErr w:type="gramEnd"/>
+      <w:r>
+        <w:t>. Seed Phrase Redundancy to ensure Information Availability</w:t>
+      </w:r>
+    </w:p>
+    <w:p>
+      <w:proofErr w:type="gramStart"/>
+      <w:r>
+        <w:t>3.e.4</w:t>
+      </w:r>
+      <w:proofErr w:type="gramEnd"/>
+      <w:r>
+        <w:t>. How to Implement Departments</w:t>
+      </w:r>
+    </w:p>
+    <w:p>
+      <w:proofErr w:type="gramStart"/>
+      <w:r>
         <w:lastRenderedPageBreak/>
-        <w:t>3.e.1.2</w:t>
+        <w:t>3.e.4.1</w:t>
+      </w:r>
+      <w:proofErr w:type="gramEnd"/>
+      <w:r>
+        <w:t>. Fundamental Departments that are imperative for level progression</w:t>
+      </w:r>
+    </w:p>
+    <w:p>
+      <w:proofErr w:type="gramStart"/>
+      <w:r>
+        <w:t>3.e.4.2</w:t>
       </w:r>
       <w:proofErr w:type="gramEnd"/>
       <w:r>
         <w:t xml:space="preserve">. </w:t>
       </w:r>
+      <w:proofErr w:type="spellStart"/>
+      <w:r>
+        <w:t>Nonfundamental</w:t>
+      </w:r>
+      <w:proofErr w:type="spellEnd"/>
+      <w:r>
+        <w:t xml:space="preserve"> Departments that make up a section of level </w:t>
+      </w:r>
+      <w:proofErr w:type="spellStart"/>
+      <w:r>
+        <w:t>prog</w:t>
+      </w:r>
+      <w:proofErr w:type="spellEnd"/>
+      <w:r>
+        <w:t>.</w:t>
+      </w:r>
+    </w:p>
+    <w:p>
+      <w:proofErr w:type="gramStart"/>
+      <w:r>
+        <w:t>3.e.5</w:t>
+      </w:r>
+      <w:proofErr w:type="gramEnd"/>
+      <w:r>
+        <w:t xml:space="preserve"> How to Initiate Instructor Wallets</w:t>
+      </w:r>
+    </w:p>
+    <w:p>
+      <w:proofErr w:type="gramStart"/>
+      <w:r>
+        <w:t>3.e.5.1</w:t>
+      </w:r>
+      <w:proofErr w:type="gramEnd"/>
+      <w:r>
+        <w:t>. Accept or Deny Requests to be a registered instructor for the institution</w:t>
+      </w:r>
+    </w:p>
+    <w:p>
+      <w:proofErr w:type="gramStart"/>
+      <w:r>
+        <w:t>3.e.5.2</w:t>
+      </w:r>
+      <w:proofErr w:type="gramEnd"/>
+      <w:r>
+        <w:t>. Validate Request to mint courses in said Institution</w:t>
+      </w:r>
+    </w:p>
+    <w:p>
+      <w:proofErr w:type="gramStart"/>
+      <w:r>
+        <w:t>3.e.6</w:t>
+      </w:r>
+      <w:proofErr w:type="gramEnd"/>
+      <w:r>
+        <w:t>. How to manage students</w:t>
+      </w:r>
+    </w:p>
+    <w:p>
+      <w:proofErr w:type="gramStart"/>
+      <w:r>
+        <w:t>3.e.6.1</w:t>
+      </w:r>
+      <w:proofErr w:type="gramEnd"/>
+      <w:r>
+        <w:t>. Level Progression</w:t>
+      </w:r>
+    </w:p>
+    <w:p>
+      <w:proofErr w:type="gramStart"/>
+      <w:r>
+        <w:t>3.e.6.2</w:t>
+      </w:r>
+      <w:proofErr w:type="gramEnd"/>
+      <w:r>
+        <w:t>. Accept or Deny Request to graduate</w:t>
+      </w:r>
+    </w:p>
+    <w:p>
+      <w:proofErr w:type="gramStart"/>
+      <w:r>
+        <w:t>3.e.6.3</w:t>
+      </w:r>
+      <w:proofErr w:type="gramEnd"/>
+      <w:r>
+        <w:t>. Accept or Deny Request for admission</w:t>
+      </w:r>
+    </w:p>
+    <w:p>
+      <w:proofErr w:type="gramStart"/>
+      <w:r>
+        <w:t>3.f.1</w:t>
+      </w:r>
+      <w:proofErr w:type="gramEnd"/>
+      <w:r>
+        <w:t xml:space="preserve"> As a physical institution</w:t>
+      </w:r>
+    </w:p>
+    <w:p>
+      <w:proofErr w:type="gramStart"/>
+      <w:r>
+        <w:t>3.f.1.0</w:t>
+      </w:r>
+      <w:proofErr w:type="gramEnd"/>
+      <w:r>
+        <w:t xml:space="preserve"> How to set up institution Initial stake or </w:t>
+      </w:r>
+      <w:proofErr w:type="spellStart"/>
+      <w:r>
+        <w:t>stakepool</w:t>
+      </w:r>
+      <w:proofErr w:type="spellEnd"/>
+    </w:p>
+    <w:p>
+      <w:proofErr w:type="gramStart"/>
+      <w:r>
+        <w:t>3.f.1.1</w:t>
+      </w:r>
+      <w:proofErr w:type="gramEnd"/>
+      <w:r>
+        <w:t xml:space="preserve">. Reward for maintaining </w:t>
+      </w:r>
+      <w:proofErr w:type="spellStart"/>
+      <w:r>
+        <w:t>Ivory</w:t>
+      </w:r>
+      <w:proofErr w:type="gramStart"/>
+      <w:r>
+        <w:t>:Cardano</w:t>
+      </w:r>
+      <w:proofErr w:type="spellEnd"/>
+      <w:proofErr w:type="gramEnd"/>
+      <w:r>
+        <w:t xml:space="preserve"> sidechain as a stake pool</w:t>
+      </w:r>
+    </w:p>
+    <w:p>
+      <w:proofErr w:type="gramStart"/>
+      <w:r>
+        <w:t>3.f.1.2</w:t>
+      </w:r>
+      <w:proofErr w:type="gramEnd"/>
+      <w:r>
+        <w:t xml:space="preserve">. </w:t>
+      </w:r>
       <w:r>
         <w:t>Or Reward for institutional stake on either Cardano or on Midnight</w:t>
       </w:r>
@@ -2105,7 +2440,7 @@
     <w:p>
       <w:proofErr w:type="gramStart"/>
       <w:r>
-        <w:t>3.e.1.3</w:t>
+        <w:t>3.f.1.3</w:t>
       </w:r>
       <w:proofErr w:type="gramEnd"/>
       <w:r>
@@ -2115,7 +2450,7 @@
     <w:p>
       <w:proofErr w:type="gramStart"/>
       <w:r>
-        <w:t>3.e.1.4</w:t>
+        <w:t>3.f.1.4</w:t>
       </w:r>
       <w:proofErr w:type="gramEnd"/>
       <w:r>
@@ -2127,13 +2462,13 @@
       </w:r>
       <w:proofErr w:type="spellEnd"/>
       <w:r>
-        <w:t xml:space="preserve">: Peer Reviewed Proof of Stake Protocol </w:t>
-      </w:r>
-    </w:p>
-    <w:p>
-      <w:proofErr w:type="gramStart"/>
-      <w:r>
-        <w:t>3.e.2</w:t>
+        <w:t>: Peer Reviewed Proof of Stake Protocol</w:t>
+      </w:r>
+    </w:p>
+    <w:p>
+      <w:proofErr w:type="gramStart"/>
+      <w:r>
+        <w:t>3.f.2</w:t>
       </w:r>
       <w:proofErr w:type="gramEnd"/>
       <w:r>
@@ -2143,7 +2478,7 @@
     <w:p>
       <w:proofErr w:type="gramStart"/>
       <w:r>
-        <w:t>3.e.3</w:t>
+        <w:t>3.f.3</w:t>
       </w:r>
       <w:proofErr w:type="gramEnd"/>
       <w:r>
@@ -2153,7 +2488,7 @@
     <w:p>
       <w:proofErr w:type="gramStart"/>
       <w:r>
-        <w:t>3.e.3.1</w:t>
+        <w:t>3.f.3.1</w:t>
       </w:r>
       <w:proofErr w:type="gramEnd"/>
       <w:r>
@@ -2163,7 +2498,7 @@
     <w:p>
       <w:proofErr w:type="gramStart"/>
       <w:r>
-        <w:t>3.e.3.2</w:t>
+        <w:t>3.f.3.2</w:t>
       </w:r>
       <w:proofErr w:type="gramEnd"/>
       <w:r>
@@ -2173,7 +2508,7 @@
     <w:p>
       <w:proofErr w:type="gramStart"/>
       <w:r>
-        <w:t>3.e.4</w:t>
+        <w:t>3.f.4</w:t>
       </w:r>
       <w:proofErr w:type="gramEnd"/>
       <w:r>
@@ -2183,7 +2518,7 @@
     <w:p>
       <w:proofErr w:type="gramStart"/>
       <w:r>
-        <w:t>3.e.4.1</w:t>
+        <w:t>3.f.4.1</w:t>
       </w:r>
       <w:proofErr w:type="gramEnd"/>
       <w:r>
@@ -2193,7 +2528,7 @@
     <w:p>
       <w:proofErr w:type="gramStart"/>
       <w:r>
-        <w:t>3.e.4.2</w:t>
+        <w:t>3.f.4.2</w:t>
       </w:r>
       <w:proofErr w:type="gramEnd"/>
       <w:r>
@@ -2219,7 +2554,7 @@
     <w:p>
       <w:proofErr w:type="gramStart"/>
       <w:r>
-        <w:t>3.e.5</w:t>
+        <w:t>3.f.5</w:t>
       </w:r>
       <w:proofErr w:type="gramEnd"/>
       <w:r>
@@ -2229,7 +2564,7 @@
     <w:p>
       <w:proofErr w:type="gramStart"/>
       <w:r>
-        <w:t>3.e.5.1</w:t>
+        <w:t>3.f.5.1</w:t>
       </w:r>
       <w:proofErr w:type="gramEnd"/>
       <w:r>
@@ -2239,7 +2574,7 @@
     <w:p>
       <w:proofErr w:type="gramStart"/>
       <w:r>
-        <w:t>3.e.5.2</w:t>
+        <w:t>3.f.5.2</w:t>
       </w:r>
       <w:proofErr w:type="gramEnd"/>
       <w:r>
@@ -2249,7 +2584,7 @@
     <w:p>
       <w:proofErr w:type="gramStart"/>
       <w:r>
-        <w:t>3.e.6</w:t>
+        <w:t>3.f.6</w:t>
       </w:r>
       <w:proofErr w:type="gramEnd"/>
       <w:r>
@@ -2259,7 +2594,7 @@
     <w:p>
       <w:proofErr w:type="gramStart"/>
       <w:r>
-        <w:t>3.e.6.1</w:t>
+        <w:t>3.f.6.1</w:t>
       </w:r>
       <w:proofErr w:type="gramEnd"/>
       <w:r>
@@ -2269,7 +2604,7 @@
     <w:p>
       <w:proofErr w:type="gramStart"/>
       <w:r>
-        <w:t>3.e.6.2</w:t>
+        <w:t>3.f.6.2</w:t>
       </w:r>
       <w:proofErr w:type="gramEnd"/>
       <w:r>
@@ -2279,7 +2614,8 @@
     <w:p>
       <w:proofErr w:type="gramStart"/>
       <w:r>
-        <w:t>3.e.6.3</w:t>
+        <w:lastRenderedPageBreak/>
+        <w:t>3.f.6.3</w:t>
       </w:r>
       <w:proofErr w:type="gramEnd"/>
       <w:r>
@@ -2289,17 +2625,17 @@
     <w:p>
       <w:proofErr w:type="gramStart"/>
       <w:r>
-        <w:t>3.f.1</w:t>
-      </w:r>
-      <w:proofErr w:type="gramEnd"/>
-      <w:r>
-        <w:t xml:space="preserve"> As a physical institution</w:t>
-      </w:r>
-    </w:p>
-    <w:p>
-      <w:proofErr w:type="gramStart"/>
-      <w:r>
-        <w:t>3.f.1.0</w:t>
+        <w:t>3.g.1</w:t>
+      </w:r>
+      <w:proofErr w:type="gramEnd"/>
+      <w:r>
+        <w:t xml:space="preserve"> As hybrid online and physical institution</w:t>
+      </w:r>
+    </w:p>
+    <w:p>
+      <w:proofErr w:type="gramStart"/>
+      <w:r>
+        <w:t>3.g.1.0</w:t>
       </w:r>
       <w:proofErr w:type="gramEnd"/>
       <w:r>
@@ -2314,7 +2650,7 @@
     <w:p>
       <w:proofErr w:type="gramStart"/>
       <w:r>
-        <w:t>3.f.1.1</w:t>
+        <w:t>3.g.1.1</w:t>
       </w:r>
       <w:proofErr w:type="gramEnd"/>
       <w:r>
@@ -2337,7 +2673,7 @@
     <w:p>
       <w:proofErr w:type="gramStart"/>
       <w:r>
-        <w:t>3.f.1.2</w:t>
+        <w:t>3.g.1.2</w:t>
       </w:r>
       <w:proofErr w:type="gramEnd"/>
       <w:r>
@@ -2350,7 +2686,7 @@
     <w:p>
       <w:proofErr w:type="gramStart"/>
       <w:r>
-        <w:t>3.f.1.3</w:t>
+        <w:t>3.g.1.3</w:t>
       </w:r>
       <w:proofErr w:type="gramEnd"/>
       <w:r>
@@ -2360,7 +2696,7 @@
     <w:p>
       <w:proofErr w:type="gramStart"/>
       <w:r>
-        <w:t>3.f.1.4</w:t>
+        <w:t>3.g.1.4</w:t>
       </w:r>
       <w:proofErr w:type="gramEnd"/>
       <w:r>
@@ -2378,7 +2714,7 @@
     <w:p>
       <w:proofErr w:type="gramStart"/>
       <w:r>
-        <w:t>3.f.2</w:t>
+        <w:t>3.g.2</w:t>
       </w:r>
       <w:proofErr w:type="gramEnd"/>
       <w:r>
@@ -2388,7 +2724,7 @@
     <w:p>
       <w:proofErr w:type="gramStart"/>
       <w:r>
-        <w:t>3.f.3</w:t>
+        <w:t>3.g.3</w:t>
       </w:r>
       <w:proofErr w:type="gramEnd"/>
       <w:r>
@@ -2398,7 +2734,7 @@
     <w:p>
       <w:proofErr w:type="gramStart"/>
       <w:r>
-        <w:t>3.f.3.1</w:t>
+        <w:t>3.g.3.1</w:t>
       </w:r>
       <w:proofErr w:type="gramEnd"/>
       <w:r>
@@ -2408,7 +2744,7 @@
     <w:p>
       <w:proofErr w:type="gramStart"/>
       <w:r>
-        <w:t>3.f.3.2</w:t>
+        <w:t>3.g.3.2</w:t>
       </w:r>
       <w:proofErr w:type="gramEnd"/>
       <w:r>
@@ -2418,467 +2754,221 @@
     <w:p>
       <w:proofErr w:type="gramStart"/>
       <w:r>
+        <w:t>3.g.4</w:t>
+      </w:r>
+      <w:proofErr w:type="gramEnd"/>
+      <w:r>
+        <w:t>. How to Implement Departments</w:t>
+      </w:r>
+    </w:p>
+    <w:p>
+      <w:proofErr w:type="gramStart"/>
+      <w:r>
+        <w:t>3.g.4.1</w:t>
+      </w:r>
+      <w:proofErr w:type="gramEnd"/>
+      <w:r>
+        <w:t>. Fundamental Departments that are imperative for level progression</w:t>
+      </w:r>
+    </w:p>
+    <w:p>
+      <w:proofErr w:type="gramStart"/>
+      <w:r>
+        <w:t>3.g.4.2</w:t>
+      </w:r>
+      <w:proofErr w:type="gramEnd"/>
+      <w:r>
+        <w:t xml:space="preserve">. </w:t>
+      </w:r>
+      <w:proofErr w:type="spellStart"/>
+      <w:r>
+        <w:t>Nonfundamental</w:t>
+      </w:r>
+      <w:proofErr w:type="spellEnd"/>
+      <w:r>
+        <w:t xml:space="preserve"> Departments that make up a section of level </w:t>
+      </w:r>
+      <w:proofErr w:type="spellStart"/>
+      <w:r>
+        <w:t>prog</w:t>
+      </w:r>
+      <w:proofErr w:type="spellEnd"/>
+      <w:r>
+        <w:t>.</w:t>
+      </w:r>
+    </w:p>
+    <w:p>
+      <w:proofErr w:type="gramStart"/>
+      <w:r>
+        <w:t>3.g.5</w:t>
+      </w:r>
+      <w:proofErr w:type="gramEnd"/>
+      <w:r>
+        <w:t xml:space="preserve"> How to Initiate Instructor Wallets</w:t>
+      </w:r>
+    </w:p>
+    <w:p>
+      <w:proofErr w:type="gramStart"/>
+      <w:r>
+        <w:t>3.g.5.1</w:t>
+      </w:r>
+      <w:proofErr w:type="gramEnd"/>
+      <w:r>
+        <w:t>. Accept or Deny Requests to be a registered instructor for the institution</w:t>
+      </w:r>
+    </w:p>
+    <w:p>
+      <w:proofErr w:type="gramStart"/>
+      <w:r>
+        <w:t>3.g.5.2</w:t>
+      </w:r>
+      <w:proofErr w:type="gramEnd"/>
+      <w:r>
+        <w:t>. Validate Request to mint courses in said Institution</w:t>
+      </w:r>
+    </w:p>
+    <w:p>
+      <w:proofErr w:type="gramStart"/>
+      <w:r>
+        <w:t>3.g.6</w:t>
+      </w:r>
+      <w:proofErr w:type="gramEnd"/>
+      <w:r>
+        <w:t>. How to manage students</w:t>
+      </w:r>
+    </w:p>
+    <w:p>
+      <w:proofErr w:type="gramStart"/>
+      <w:r>
+        <w:t>3.g.6.1</w:t>
+      </w:r>
+      <w:proofErr w:type="gramEnd"/>
+      <w:r>
+        <w:t>. Level Progression</w:t>
+      </w:r>
+    </w:p>
+    <w:p>
+      <w:proofErr w:type="gramStart"/>
+      <w:r>
+        <w:t>3.g.6.2</w:t>
+      </w:r>
+      <w:proofErr w:type="gramEnd"/>
+      <w:r>
+        <w:t>. Accept or Deny Request to graduate</w:t>
+      </w:r>
+    </w:p>
+    <w:p>
+      <w:proofErr w:type="gramStart"/>
+      <w:r>
+        <w:t>3.g.6.3</w:t>
+      </w:r>
+      <w:proofErr w:type="gramEnd"/>
+      <w:r>
+        <w:t>. Accept or Deny Request for admission</w:t>
+      </w:r>
+    </w:p>
+    <w:p>
+      <w:proofErr w:type="gramStart"/>
+      <w:r>
+        <w:t>3.h</w:t>
+      </w:r>
+      <w:proofErr w:type="gramEnd"/>
+      <w:r>
+        <w:t>. For K-12 Education and its corresponding level 1-13 setup</w:t>
+      </w:r>
+    </w:p>
+    <w:p>
+      <w:proofErr w:type="gramStart"/>
+      <w:r>
+        <w:t>3.i</w:t>
+      </w:r>
+      <w:proofErr w:type="gramEnd"/>
+      <w:r>
+        <w:t>. For “Higher Education</w:t>
+      </w:r>
+      <w:proofErr w:type="gramStart"/>
+      <w:r>
+        <w:t>”(</w:t>
+      </w:r>
+      <w:proofErr w:type="gramEnd"/>
+      <w:r>
+        <w:t xml:space="preserve">college undergraduate through </w:t>
+      </w:r>
+      <w:proofErr w:type="spellStart"/>
+      <w:r>
+        <w:t>pHD</w:t>
+      </w:r>
+      <w:proofErr w:type="spellEnd"/>
+      <w:r>
+        <w:t>)level 14-20</w:t>
+      </w:r>
+    </w:p>
+    <w:p>
+      <w:proofErr w:type="gramStart"/>
+      <w:r>
+        <w:t>3.j</w:t>
+      </w:r>
+      <w:proofErr w:type="gramEnd"/>
+      <w:r>
+        <w:t>. For “Mystic Education</w:t>
+      </w:r>
+      <w:proofErr w:type="gramStart"/>
+      <w:r>
+        <w:t>”(</w:t>
+      </w:r>
+      <w:proofErr w:type="gramEnd"/>
+      <w:r>
+        <w:t>beyond mastery: pushing the boundaries of what we understand) level 21+</w:t>
+      </w:r>
+    </w:p>
+    <w:p>
+      <w:proofErr w:type="gramStart"/>
+      <w:r>
+        <w:t>3.k</w:t>
+      </w:r>
+      <w:proofErr w:type="gramEnd"/>
+      <w:r>
+        <w:t xml:space="preserve"> How to utilize the Ivory DEX function to exchange IVY tokens for other token trading pairs </w:t>
+      </w:r>
+    </w:p>
+    <w:p>
+      <w:proofErr w:type="gramStart"/>
+      <w:r>
+        <w:t>3.k.1</w:t>
+      </w:r>
+      <w:proofErr w:type="gramEnd"/>
+      <w:r>
+        <w:t>. How to set up new trading pair</w:t>
+      </w:r>
+    </w:p>
+    <w:p>
+      <w:proofErr w:type="gramStart"/>
+      <w:r>
+        <w:t>3.k.1.1</w:t>
+      </w:r>
+      <w:proofErr w:type="gramEnd"/>
+      <w:r>
+        <w:t>. Beginning new trading pair: ex IVY/ADA, IVY/</w:t>
+      </w:r>
+      <w:proofErr w:type="gramStart"/>
+      <w:r>
+        <w:t>DJED(</w:t>
+      </w:r>
+      <w:proofErr w:type="gramEnd"/>
+      <w:r>
+        <w:t>A</w:t>
+      </w:r>
+      <w:r>
+        <w:t xml:space="preserve">lgorithmic </w:t>
+      </w:r>
+      <w:r>
+        <w:t>stable coin, IVY/AGIX , IVY/USDT(Asset-back stable coin)</w:t>
+      </w:r>
+    </w:p>
+    <w:p>
+      <w:proofErr w:type="gramStart"/>
+      <w:r>
         <w:lastRenderedPageBreak/>
-        <w:t>3.f.4</w:t>
-      </w:r>
-      <w:proofErr w:type="gramEnd"/>
-      <w:r>
-        <w:t>. How to Implement Departments</w:t>
-      </w:r>
-    </w:p>
-    <w:p>
-      <w:proofErr w:type="gramStart"/>
-      <w:r>
-        <w:t>3.f.4.1</w:t>
-      </w:r>
-      <w:proofErr w:type="gramEnd"/>
-      <w:r>
-        <w:t>. Fundamental Departments that are imperative for level progression</w:t>
-      </w:r>
-    </w:p>
-    <w:p>
-      <w:proofErr w:type="gramStart"/>
-      <w:r>
-        <w:t>3.f.4.2</w:t>
-      </w:r>
-      <w:proofErr w:type="gramEnd"/>
-      <w:r>
-        <w:t xml:space="preserve">. </w:t>
-      </w:r>
-      <w:proofErr w:type="spellStart"/>
-      <w:r>
-        <w:t>Nonfundamental</w:t>
-      </w:r>
-      <w:proofErr w:type="spellEnd"/>
-      <w:r>
-        <w:t xml:space="preserve"> Departments that make up a section of level </w:t>
-      </w:r>
-      <w:proofErr w:type="spellStart"/>
-      <w:r>
-        <w:t>prog</w:t>
-      </w:r>
-      <w:proofErr w:type="spellEnd"/>
-      <w:r>
-        <w:t>.</w:t>
-      </w:r>
-    </w:p>
-    <w:p>
-      <w:proofErr w:type="gramStart"/>
-      <w:r>
-        <w:t>3.f.5</w:t>
-      </w:r>
-      <w:proofErr w:type="gramEnd"/>
-      <w:r>
-        <w:t xml:space="preserve"> How to Initiate Instructor Wallets</w:t>
-      </w:r>
-    </w:p>
-    <w:p>
-      <w:proofErr w:type="gramStart"/>
-      <w:r>
-        <w:t>3.f.5.1</w:t>
-      </w:r>
-      <w:proofErr w:type="gramEnd"/>
-      <w:r>
-        <w:t>. Accept or Deny Requests to be a registered instructor for the institution</w:t>
-      </w:r>
-    </w:p>
-    <w:p>
-      <w:proofErr w:type="gramStart"/>
-      <w:r>
-        <w:t>3.f.5.2</w:t>
-      </w:r>
-      <w:proofErr w:type="gramEnd"/>
-      <w:r>
-        <w:t>. Validate Request to mint courses in said Institution</w:t>
-      </w:r>
-    </w:p>
-    <w:p>
-      <w:proofErr w:type="gramStart"/>
-      <w:r>
-        <w:t>3.f.6</w:t>
-      </w:r>
-      <w:proofErr w:type="gramEnd"/>
-      <w:r>
-        <w:t>. How to manage students</w:t>
-      </w:r>
-    </w:p>
-    <w:p>
-      <w:proofErr w:type="gramStart"/>
-      <w:r>
-        <w:t>3.f.6.1</w:t>
-      </w:r>
-      <w:proofErr w:type="gramEnd"/>
-      <w:r>
-        <w:t>. Level Progression</w:t>
-      </w:r>
-    </w:p>
-    <w:p>
-      <w:proofErr w:type="gramStart"/>
-      <w:r>
-        <w:t>3.f.6.2</w:t>
-      </w:r>
-      <w:proofErr w:type="gramEnd"/>
-      <w:r>
-        <w:t>. Accept or Deny Request to graduate</w:t>
-      </w:r>
-    </w:p>
-    <w:p>
-      <w:proofErr w:type="gramStart"/>
-      <w:r>
-        <w:t>3.f.6.3</w:t>
-      </w:r>
-      <w:proofErr w:type="gramEnd"/>
-      <w:r>
-        <w:t>. Accept or Deny Request for admission</w:t>
-      </w:r>
-    </w:p>
-    <w:p>
-      <w:proofErr w:type="gramStart"/>
-      <w:r>
-        <w:t>3.g.1</w:t>
-      </w:r>
-      <w:proofErr w:type="gramEnd"/>
-      <w:r>
-        <w:t xml:space="preserve"> As hybrid online and physical institution</w:t>
-      </w:r>
-    </w:p>
-    <w:p>
-      <w:proofErr w:type="gramStart"/>
-      <w:r>
-        <w:t>3.g.1.0</w:t>
-      </w:r>
-      <w:proofErr w:type="gramEnd"/>
-      <w:r>
-        <w:t xml:space="preserve"> How to set up institution Initial stake or </w:t>
-      </w:r>
-      <w:proofErr w:type="spellStart"/>
-      <w:r>
-        <w:t>stakepool</w:t>
-      </w:r>
-      <w:proofErr w:type="spellEnd"/>
-    </w:p>
-    <w:p>
-      <w:proofErr w:type="gramStart"/>
-      <w:r>
-        <w:t>3.g.1.1</w:t>
-      </w:r>
-      <w:proofErr w:type="gramEnd"/>
-      <w:r>
-        <w:t xml:space="preserve">. Reward for maintaining </w:t>
-      </w:r>
-      <w:proofErr w:type="spellStart"/>
-      <w:r>
-        <w:t>Ivory</w:t>
-      </w:r>
-      <w:proofErr w:type="gramStart"/>
-      <w:r>
-        <w:t>:Cardano</w:t>
-      </w:r>
-      <w:proofErr w:type="spellEnd"/>
-      <w:proofErr w:type="gramEnd"/>
-      <w:r>
-        <w:t xml:space="preserve"> sidechain as a stake pool</w:t>
-      </w:r>
-    </w:p>
-    <w:p>
-      <w:proofErr w:type="gramStart"/>
-      <w:r>
-        <w:t>3.g.1.2</w:t>
-      </w:r>
-      <w:proofErr w:type="gramEnd"/>
-      <w:r>
-        <w:t xml:space="preserve">. </w:t>
-      </w:r>
-      <w:r>
-        <w:t>Or Reward for institutional stake on either Cardano or on Midnight</w:t>
-      </w:r>
-    </w:p>
-    <w:p>
-      <w:proofErr w:type="gramStart"/>
-      <w:r>
-        <w:t>3.g.1.3</w:t>
-      </w:r>
-      <w:proofErr w:type="gramEnd"/>
-      <w:r>
-        <w:t>. Distribution % based on students delegated in institutions courses</w:t>
-      </w:r>
-    </w:p>
-    <w:p>
-      <w:proofErr w:type="gramStart"/>
-      <w:r>
-        <w:t>3.g.1.4</w:t>
-      </w:r>
-      <w:proofErr w:type="gramEnd"/>
-      <w:r>
-        <w:t xml:space="preserve">. </w:t>
-      </w:r>
-      <w:proofErr w:type="spellStart"/>
-      <w:r>
-        <w:t>Ouroboros</w:t>
-      </w:r>
-      <w:proofErr w:type="spellEnd"/>
-      <w:r>
-        <w:t>: Peer Reviewed Proof of Stake Protocol</w:t>
-      </w:r>
-    </w:p>
-    <w:p>
-      <w:proofErr w:type="gramStart"/>
-      <w:r>
-        <w:t>3.g.2</w:t>
-      </w:r>
-      <w:proofErr w:type="gramEnd"/>
-      <w:r>
-        <w:t xml:space="preserve"> How Tokens are distributed from the stake pool total to the delegation %s per course and from that % per student.</w:t>
-      </w:r>
-    </w:p>
-    <w:p>
-      <w:proofErr w:type="gramStart"/>
-      <w:r>
-        <w:t>3.g.3</w:t>
-      </w:r>
-      <w:proofErr w:type="gramEnd"/>
-      <w:r>
-        <w:t>. How to use wallet to stake and store IVY tokens and track progress</w:t>
-      </w:r>
-    </w:p>
-    <w:p>
-      <w:proofErr w:type="gramStart"/>
-      <w:r>
-        <w:t>3.g.3.1</w:t>
-      </w:r>
-      <w:proofErr w:type="gramEnd"/>
-      <w:r>
-        <w:t>. Seed Phrase</w:t>
-      </w:r>
-    </w:p>
-    <w:p>
-      <w:proofErr w:type="gramStart"/>
-      <w:r>
-        <w:t>3.g.3.2</w:t>
-      </w:r>
-      <w:proofErr w:type="gramEnd"/>
-      <w:r>
-        <w:t>. Seed Phrase Redundancy to ensure Information Availability</w:t>
-      </w:r>
-    </w:p>
-    <w:p>
-      <w:proofErr w:type="gramStart"/>
-      <w:r>
-        <w:t>3.g.4</w:t>
-      </w:r>
-      <w:proofErr w:type="gramEnd"/>
-      <w:r>
-        <w:t>. How to Implement Departments</w:t>
-      </w:r>
-    </w:p>
-    <w:p>
-      <w:proofErr w:type="gramStart"/>
-      <w:r>
-        <w:t>3.g.4.1</w:t>
-      </w:r>
-      <w:proofErr w:type="gramEnd"/>
-      <w:r>
-        <w:t>. Fundamental Departments that are imperative for level progression</w:t>
-      </w:r>
-    </w:p>
-    <w:p>
-      <w:proofErr w:type="gramStart"/>
-      <w:r>
-        <w:t>3.g.4.2</w:t>
-      </w:r>
-      <w:proofErr w:type="gramEnd"/>
-      <w:r>
-        <w:t xml:space="preserve">. </w:t>
-      </w:r>
-      <w:proofErr w:type="spellStart"/>
-      <w:r>
-        <w:t>Nonfundamental</w:t>
-      </w:r>
-      <w:proofErr w:type="spellEnd"/>
-      <w:r>
-        <w:t xml:space="preserve"> Departments that make up a section of level </w:t>
-      </w:r>
-      <w:proofErr w:type="spellStart"/>
-      <w:r>
-        <w:t>prog</w:t>
-      </w:r>
-      <w:proofErr w:type="spellEnd"/>
-      <w:r>
-        <w:t>.</w:t>
-      </w:r>
-    </w:p>
-    <w:p>
-      <w:proofErr w:type="gramStart"/>
-      <w:r>
-        <w:t>3.g.5</w:t>
-      </w:r>
-      <w:proofErr w:type="gramEnd"/>
-      <w:r>
-        <w:t xml:space="preserve"> How to Initiate Instructor Wallets</w:t>
-      </w:r>
-    </w:p>
-    <w:p>
-      <w:proofErr w:type="gramStart"/>
-      <w:r>
-        <w:t>3.g.5.1</w:t>
-      </w:r>
-      <w:proofErr w:type="gramEnd"/>
-      <w:r>
-        <w:t>. Accept or Deny Requests to be a registered instructor for the institution</w:t>
-      </w:r>
-    </w:p>
-    <w:p>
-      <w:proofErr w:type="gramStart"/>
-      <w:r>
-        <w:t>3.g.5.2</w:t>
-      </w:r>
-      <w:proofErr w:type="gramEnd"/>
-      <w:r>
-        <w:t>. Validate Request to mint courses in said Institution</w:t>
-      </w:r>
-    </w:p>
-    <w:p>
-      <w:proofErr w:type="gramStart"/>
-      <w:r>
-        <w:t>3.g.6</w:t>
-      </w:r>
-      <w:proofErr w:type="gramEnd"/>
-      <w:r>
-        <w:t>. How to manage students</w:t>
-      </w:r>
-    </w:p>
-    <w:p>
-      <w:proofErr w:type="gramStart"/>
-      <w:r>
-        <w:t>3.g.6.1</w:t>
-      </w:r>
-      <w:proofErr w:type="gramEnd"/>
-      <w:r>
-        <w:t>. Level Progression</w:t>
-      </w:r>
-    </w:p>
-    <w:p>
-      <w:proofErr w:type="gramStart"/>
-      <w:r>
-        <w:lastRenderedPageBreak/>
-        <w:t>3.g.6.2</w:t>
-      </w:r>
-      <w:proofErr w:type="gramEnd"/>
-      <w:r>
-        <w:t>. Accept or Deny Request to graduate</w:t>
-      </w:r>
-    </w:p>
-    <w:p>
-      <w:proofErr w:type="gramStart"/>
-      <w:r>
-        <w:t>3.g.6.3</w:t>
-      </w:r>
-      <w:proofErr w:type="gramEnd"/>
-      <w:r>
-        <w:t>. Accept or Deny Request for admission</w:t>
-      </w:r>
-    </w:p>
-    <w:p>
-      <w:proofErr w:type="gramStart"/>
-      <w:r>
-        <w:t>3.h</w:t>
-      </w:r>
-      <w:proofErr w:type="gramEnd"/>
-      <w:r>
-        <w:t>. For K-12 Education and its corresponding level 1-13 setup</w:t>
-      </w:r>
-    </w:p>
-    <w:p>
-      <w:proofErr w:type="gramStart"/>
-      <w:r>
-        <w:t>3.i</w:t>
-      </w:r>
-      <w:proofErr w:type="gramEnd"/>
-      <w:r>
-        <w:t>. For “Higher Education</w:t>
-      </w:r>
-      <w:proofErr w:type="gramStart"/>
-      <w:r>
-        <w:t>”(</w:t>
-      </w:r>
-      <w:proofErr w:type="gramEnd"/>
-      <w:r>
-        <w:t xml:space="preserve">college undergraduate through </w:t>
-      </w:r>
-      <w:proofErr w:type="spellStart"/>
-      <w:r>
-        <w:t>pHD</w:t>
-      </w:r>
-      <w:proofErr w:type="spellEnd"/>
-      <w:r>
-        <w:t>)level 14-20</w:t>
-      </w:r>
-    </w:p>
-    <w:p>
-      <w:proofErr w:type="gramStart"/>
-      <w:r>
-        <w:t>3.j</w:t>
-      </w:r>
-      <w:proofErr w:type="gramEnd"/>
-      <w:r>
-        <w:t>. For “Mystic Education</w:t>
-      </w:r>
-      <w:proofErr w:type="gramStart"/>
-      <w:r>
-        <w:t>”(</w:t>
-      </w:r>
-      <w:proofErr w:type="gramEnd"/>
-      <w:r>
-        <w:t>beyond mastery: pushing the boundaries of what we understand) level 21+</w:t>
-      </w:r>
-    </w:p>
-    <w:p>
-      <w:proofErr w:type="gramStart"/>
-      <w:r>
-        <w:t>3.k</w:t>
-      </w:r>
-      <w:proofErr w:type="gramEnd"/>
-      <w:r>
-        <w:t xml:space="preserve"> How to utilize the Ivory DEX function to exchange IVY tokens for other token trading pairs </w:t>
-      </w:r>
-    </w:p>
-    <w:p>
-      <w:proofErr w:type="gramStart"/>
-      <w:r>
-        <w:t>3.k.1</w:t>
-      </w:r>
-      <w:proofErr w:type="gramEnd"/>
-      <w:r>
-        <w:t>. How to set up new trading pair</w:t>
-      </w:r>
-    </w:p>
-    <w:p>
-      <w:proofErr w:type="gramStart"/>
-      <w:r>
-        <w:t>3.k.1.1</w:t>
-      </w:r>
-      <w:proofErr w:type="gramEnd"/>
-      <w:r>
-        <w:t>. Beginning new trading pair: ex IVY/ADA, IVY/</w:t>
-      </w:r>
-      <w:proofErr w:type="gramStart"/>
-      <w:r>
-        <w:t>DJED(</w:t>
-      </w:r>
-      <w:proofErr w:type="gramEnd"/>
-      <w:r>
-        <w:t>A</w:t>
-      </w:r>
-      <w:r>
-        <w:t xml:space="preserve">lgorithmic </w:t>
-      </w:r>
-      <w:r>
-        <w:t>stable coin, IVY/AGIX , IVY/USDT(Asset-back stable coin)</w:t>
-      </w:r>
-    </w:p>
-    <w:p>
-      <w:proofErr w:type="gramStart"/>
-      <w:r>
         <w:t>3.k.2</w:t>
       </w:r>
       <w:proofErr w:type="gramEnd"/>
@@ -3030,10 +3120,7 @@
       </w:r>
     </w:p>
     <w:p/>
-    <w:p>
-      <w:bookmarkStart w:id="0" w:name="_GoBack"/>
-      <w:bookmarkEnd w:id="0"/>
-    </w:p>
+    <w:p/>
     <w:sectPr>
       <w:pgSz w:w="12240" w:h="15840"/>
       <w:pgMar w:top="1440" w:right="1440" w:bottom="1440" w:left="1440" w:header="720" w:footer="720" w:gutter="0"/>

</xml_diff>